<commit_message>
Ajout du controller de la page home + route du controller routes.yaml
</commit_message>
<xml_diff>
--- a/documentation/documentation.docx
+++ b/documentation/documentation.docx
@@ -3,6 +3,18 @@
 <w:document xmlns:wpc="http://schemas.microsoft.com/office/word/2010/wordprocessingCanvas" xmlns:cx="http://schemas.microsoft.com/office/drawing/2014/chartex" xmlns:mc="http://schemas.openxmlformats.org/markup-compatibility/2006" xmlns:o="urn:schemas-microsoft-com:office:office" xmlns:r="http://schemas.openxmlformats.org/officeDocument/2006/relationships" xmlns:m="http://schemas.openxmlformats.org/officeDocument/2006/math" xmlns:v="urn:schemas-microsoft-com:vml" xmlns:wp14="http://schemas.microsoft.com/office/word/2010/wordprocessingDrawing" xmlns:wp="http://schemas.openxmlformats.org/drawingml/2006/wordprocessingDrawing" xmlns:w10="urn:schemas-microsoft-com:office:word" xmlns:w="http://schemas.openxmlformats.org/wordprocessingml/2006/main" xmlns:w14="http://schemas.microsoft.com/office/word/2010/wordml" xmlns:w15="http://schemas.microsoft.com/office/word/2012/wordml" xmlns:w16se="http://schemas.microsoft.com/office/word/2015/wordml/symex" xmlns:wpg="http://schemas.microsoft.com/office/word/2010/wordprocessingGroup" xmlns:wpi="http://schemas.microsoft.com/office/word/2010/wordprocessingInk" xmlns:wne="http://schemas.microsoft.com/office/word/2006/wordml" xmlns:wps="http://schemas.microsoft.com/office/word/2010/wordprocessingShape" mc:Ignorable="w14 w15 w16se wp14">
   <w:body>
     <w:p>
+      <w:r>
+        <w:t>Installation de l’environement de dévelopemnt</w:t>
+      </w:r>
+    </w:p>
+    <w:p>
+      <w:r>
+        <w:t>Wamp server – mysql-workbenc – Git – Putty 64</w:t>
+      </w:r>
+    </w:p>
+    <w:p>
+      <w:bookmarkStart w:id="0" w:name="_GoBack"/>
+      <w:bookmarkEnd w:id="0"/>
       <w:r>
         <w:t>Composer</w:t>
       </w:r>
@@ -170,6 +182,33 @@
           <w:lang w:val="en-US"/>
         </w:rPr>
         <w:t>git remote add origin http://l4tvd-srv-nas2.lab4tech.lan:30000/PHP_DEV_TEAM/people_php_classic.git</w:t>
+      </w:r>
+    </w:p>
+    <w:p/>
+    <w:p>
+      <w:r>
+        <w:t>Supprimer un remote repository</w:t>
+      </w:r>
+    </w:p>
+    <w:p>
+      <w:pPr>
+        <w:pStyle w:val="HTMLPreformatted"/>
+        <w:shd w:val="clear" w:color="auto" w:fill="EFF0F1"/>
+        <w:textAlignment w:val="baseline"/>
+        <w:rPr>
+          <w:rFonts w:ascii="Consolas" w:hAnsi="Consolas"/>
+          <w:color w:val="242729"/>
+        </w:rPr>
+      </w:pPr>
+      <w:r>
+        <w:rPr>
+          <w:rStyle w:val="HTMLCode"/>
+          <w:rFonts w:ascii="Consolas" w:hAnsi="Consolas"/>
+          <w:color w:val="242729"/>
+          <w:bdr w:val="none" w:sz="0" w:space="0" w:color="auto" w:frame="1"/>
+          <w:shd w:val="clear" w:color="auto" w:fill="EFF0F1"/>
+        </w:rPr>
+        <w:t>git remote rm origin</w:t>
       </w:r>
     </w:p>
     <w:p/>
@@ -277,8 +316,6 @@
       <w:r>
         <w:t>Instalation du projet</w:t>
       </w:r>
-      <w:bookmarkStart w:id="0" w:name="_GoBack"/>
-      <w:bookmarkEnd w:id="0"/>
     </w:p>
     <w:p>
       <w:hyperlink r:id="rId4" w:history="1">
@@ -795,6 +832,19 @@
       <w:u w:val="single"/>
     </w:rPr>
   </w:style>
+  <w:style w:type="character" w:styleId="HTMLCode">
+    <w:name w:val="HTML Code"/>
+    <w:basedOn w:val="DefaultParagraphFont"/>
+    <w:uiPriority w:val="99"/>
+    <w:semiHidden/>
+    <w:unhideWhenUsed/>
+    <w:rsid w:val="007D634B"/>
+    <w:rPr>
+      <w:rFonts w:ascii="Courier New" w:eastAsia="Times New Roman" w:hAnsi="Courier New" w:cs="Courier New"/>
+      <w:sz w:val="20"/>
+      <w:szCs w:val="20"/>
+    </w:rPr>
+  </w:style>
 </w:styles>
 </file>
 

</xml_diff>

<commit_message>
Ajout de la migrattion pour la création de la base de données Implementation des Controller CRUD pour l'entity Candidat & Orp Mise à jour de la documentation pour les commande composer Modification de routes.yaml pour atteindre les controller
</commit_message>
<xml_diff>
--- a/documentation/documentation.docx
+++ b/documentation/documentation.docx
@@ -13,214 +13,13 @@
       </w:r>
     </w:p>
     <w:p>
-      <w:bookmarkStart w:id="0" w:name="_GoBack"/>
-      <w:bookmarkEnd w:id="0"/>
       <w:r>
         <w:t>Composer</w:t>
       </w:r>
     </w:p>
     <w:p>
       <w:r>
-        <w:t>Comamnde essentiel depuis un terminal CMD ou GIT basch</w:t>
-      </w:r>
-    </w:p>
-    <w:p>
-      <w:r>
-        <w:t>Créer un projet Symfony</w:t>
-      </w:r>
-    </w:p>
-    <w:p>
-      <w:pPr>
-        <w:pStyle w:val="HTMLPreformatted"/>
-        <w:shd w:val="clear" w:color="auto" w:fill="1E2125"/>
-        <w:rPr>
-          <w:rFonts w:ascii="Consolas" w:hAnsi="Consolas"/>
-          <w:color w:val="FAFAFA"/>
-        </w:rPr>
-      </w:pPr>
-      <w:r>
-        <w:rPr>
-          <w:rFonts w:ascii="Consolas" w:hAnsi="Consolas"/>
-          <w:color w:val="FAFAFA"/>
-        </w:rPr>
-        <w:t>composer create-project symfony/website-skeleton my-project</w:t>
-      </w:r>
-    </w:p>
-    <w:p/>
-    <w:p>
-      <w:r>
-        <w:t>Démarer le serveur de dévelopement</w:t>
-      </w:r>
-    </w:p>
-    <w:p>
-      <w:pPr>
-        <w:rPr>
-          <w:rFonts w:ascii="Lucida Console" w:hAnsi="Lucida Console" w:cs="Lucida Console"/>
-          <w:sz w:val="18"/>
-          <w:szCs w:val="18"/>
-          <w:lang w:val="en-US"/>
-        </w:rPr>
-      </w:pPr>
-      <w:r>
-        <w:rPr>
-          <w:rFonts w:ascii="Lucida Console" w:hAnsi="Lucida Console" w:cs="Lucida Console"/>
-          <w:sz w:val="18"/>
-          <w:szCs w:val="18"/>
-          <w:lang w:val="en-US"/>
-        </w:rPr>
-        <w:t>php -S 127.0.0.1:8000 -t public</w:t>
-      </w:r>
-    </w:p>
-    <w:p>
-      <w:pPr>
-        <w:rPr>
-          <w:rFonts w:ascii="Lucida Console" w:hAnsi="Lucida Console" w:cs="Lucida Console"/>
-          <w:sz w:val="18"/>
-          <w:szCs w:val="18"/>
-          <w:lang w:val="en-US"/>
-        </w:rPr>
-      </w:pPr>
-      <w:r>
-        <w:rPr>
-          <w:rFonts w:ascii="Lucida Console" w:hAnsi="Lucida Console" w:cs="Lucida Console"/>
-          <w:sz w:val="18"/>
-          <w:szCs w:val="18"/>
-          <w:lang w:val="en-US"/>
-        </w:rPr>
-        <w:t>ou encore</w:t>
-      </w:r>
-    </w:p>
-    <w:p>
-      <w:pPr>
-        <w:pStyle w:val="HTMLPreformatted"/>
-        <w:shd w:val="clear" w:color="auto" w:fill="1E2125"/>
-        <w:rPr>
-          <w:rFonts w:ascii="Consolas" w:hAnsi="Consolas"/>
-          <w:color w:val="FAFAFA"/>
-        </w:rPr>
-      </w:pPr>
-      <w:r>
-        <w:rPr>
-          <w:rFonts w:ascii="Consolas" w:hAnsi="Consolas"/>
-          <w:color w:val="FAFAFA"/>
-        </w:rPr>
-        <w:t>php bin/console server:run</w:t>
-      </w:r>
-    </w:p>
-    <w:p/>
-    <w:p>
-      <w:r>
-        <w:t>Permet de connecter son projet a github ( branch Master)</w:t>
-      </w:r>
-    </w:p>
-    <w:p>
-      <w:r>
-        <w:t xml:space="preserve">Se déplacer dans le projet local (symfony / Laravel) </w:t>
-      </w:r>
-    </w:p>
-    <w:p>
-      <w:pPr>
-        <w:rPr>
-          <w:rFonts w:ascii="Lucida Console" w:hAnsi="Lucida Console" w:cs="Lucida Console"/>
-          <w:color w:val="BFBF00"/>
-          <w:sz w:val="18"/>
-          <w:szCs w:val="18"/>
-          <w:lang w:val="en-US"/>
-        </w:rPr>
-      </w:pPr>
-      <w:r>
-        <w:t xml:space="preserve">Cd </w:t>
-      </w:r>
-      <w:r>
-        <w:rPr>
-          <w:rFonts w:ascii="Lucida Console" w:hAnsi="Lucida Console" w:cs="Lucida Console"/>
-          <w:color w:val="BFBF00"/>
-          <w:sz w:val="18"/>
-          <w:szCs w:val="18"/>
-          <w:lang w:val="en-US"/>
-        </w:rPr>
-        <w:t>/c/wamp64/www/people_php_classic</w:t>
-      </w:r>
-    </w:p>
-    <w:p>
-      <w:pPr>
-        <w:rPr>
-          <w:rFonts w:ascii="Lucida Console" w:hAnsi="Lucida Console" w:cs="Lucida Console"/>
-          <w:sz w:val="18"/>
-          <w:szCs w:val="18"/>
-          <w:lang w:val="en-US"/>
-        </w:rPr>
-      </w:pPr>
-      <w:r>
-        <w:rPr>
-          <w:rFonts w:ascii="Lucida Console" w:hAnsi="Lucida Console" w:cs="Lucida Console"/>
-          <w:sz w:val="18"/>
-          <w:szCs w:val="18"/>
-          <w:lang w:val="en-US"/>
-        </w:rPr>
-        <w:t>git init</w:t>
-      </w:r>
-    </w:p>
-    <w:p>
-      <w:pPr>
-        <w:autoSpaceDE w:val="0"/>
-        <w:autoSpaceDN w:val="0"/>
-        <w:adjustRightInd w:val="0"/>
-        <w:spacing w:after="0" w:line="240" w:lineRule="auto"/>
-        <w:rPr>
-          <w:rFonts w:ascii="Lucida Console" w:hAnsi="Lucida Console" w:cs="Lucida Console"/>
-          <w:sz w:val="18"/>
-          <w:szCs w:val="18"/>
-          <w:lang w:val="en-US"/>
-        </w:rPr>
-      </w:pPr>
-      <w:r>
-        <w:rPr>
-          <w:rFonts w:ascii="Lucida Console" w:hAnsi="Lucida Console" w:cs="Lucida Console"/>
-          <w:sz w:val="18"/>
-          <w:szCs w:val="18"/>
-          <w:lang w:val="en-US"/>
-        </w:rPr>
-        <w:t>git remote add origin http://l4tvd-srv-nas2.lab4tech.lan:30000/PHP_DEV_TEAM/people_php_classic.git</w:t>
-      </w:r>
-    </w:p>
-    <w:p/>
-    <w:p>
-      <w:r>
-        <w:t>Supprimer un remote repository</w:t>
-      </w:r>
-    </w:p>
-    <w:p>
-      <w:pPr>
-        <w:pStyle w:val="HTMLPreformatted"/>
-        <w:shd w:val="clear" w:color="auto" w:fill="EFF0F1"/>
-        <w:textAlignment w:val="baseline"/>
-        <w:rPr>
-          <w:rFonts w:ascii="Consolas" w:hAnsi="Consolas"/>
-          <w:color w:val="242729"/>
-        </w:rPr>
-      </w:pPr>
-      <w:r>
-        <w:rPr>
-          <w:rStyle w:val="HTMLCode"/>
-          <w:rFonts w:ascii="Consolas" w:hAnsi="Consolas"/>
-          <w:color w:val="242729"/>
-          <w:bdr w:val="none" w:sz="0" w:space="0" w:color="auto" w:frame="1"/>
-          <w:shd w:val="clear" w:color="auto" w:fill="EFF0F1"/>
-        </w:rPr>
-        <w:t>git remote rm origin</w:t>
-      </w:r>
-    </w:p>
-    <w:p/>
-    <w:p>
-      <w:r>
-        <w:t xml:space="preserve">Permet de </w:t>
-      </w:r>
-      <w:r>
-        <w:t>génere</w:t>
-      </w:r>
-      <w:r>
-        <w:t xml:space="preserve"> les entité en fonction du shcéma donné</w:t>
+        <w:t>Mise à jour du code (compilation du code) à éxectuer après une suppresion manuel, une erreur ou un ajout de route</w:t>
       </w:r>
     </w:p>
     <w:p>
@@ -261,6 +60,149 @@
           <w:szCs w:val="20"/>
           <w:lang w:val="en-US"/>
         </w:rPr>
+        <w:t>Composer update</w:t>
+      </w:r>
+      <w:bookmarkStart w:id="0" w:name="_GoBack"/>
+      <w:bookmarkEnd w:id="0"/>
+    </w:p>
+    <w:p/>
+    <w:p>
+      <w:r>
+        <w:t>Afficher les commande help</w:t>
+      </w:r>
+    </w:p>
+    <w:p>
+      <w:pPr>
+        <w:shd w:val="clear" w:color="auto" w:fill="1E2125"/>
+        <w:tabs>
+          <w:tab w:val="left" w:pos="916"/>
+          <w:tab w:val="left" w:pos="1832"/>
+          <w:tab w:val="left" w:pos="2748"/>
+          <w:tab w:val="left" w:pos="3664"/>
+          <w:tab w:val="left" w:pos="4580"/>
+          <w:tab w:val="left" w:pos="5496"/>
+          <w:tab w:val="left" w:pos="6412"/>
+          <w:tab w:val="left" w:pos="7328"/>
+          <w:tab w:val="left" w:pos="8244"/>
+          <w:tab w:val="left" w:pos="9160"/>
+          <w:tab w:val="left" w:pos="10076"/>
+          <w:tab w:val="left" w:pos="10992"/>
+          <w:tab w:val="left" w:pos="11908"/>
+          <w:tab w:val="left" w:pos="12824"/>
+          <w:tab w:val="left" w:pos="13740"/>
+          <w:tab w:val="left" w:pos="14656"/>
+        </w:tabs>
+        <w:spacing w:after="0" w:line="240" w:lineRule="auto"/>
+        <w:rPr>
+          <w:rFonts w:ascii="Consolas" w:eastAsia="Times New Roman" w:hAnsi="Consolas" w:cs="Courier New"/>
+          <w:color w:val="FAFAFA"/>
+          <w:sz w:val="20"/>
+          <w:szCs w:val="20"/>
+          <w:lang w:val="en-US"/>
+        </w:rPr>
+      </w:pPr>
+      <w:r>
+        <w:rPr>
+          <w:rFonts w:ascii="Consolas" w:eastAsia="Times New Roman" w:hAnsi="Consolas" w:cs="Courier New"/>
+          <w:color w:val="FAFAFA"/>
+          <w:sz w:val="20"/>
+          <w:szCs w:val="20"/>
+          <w:lang w:val="en-US"/>
+        </w:rPr>
+        <w:t>php bin/console</w:t>
+      </w:r>
+    </w:p>
+    <w:p/>
+    <w:p>
+      <w:r>
+        <w:t>Lancer la migation de la base donnée</w:t>
+      </w:r>
+    </w:p>
+    <w:p>
+      <w:pPr>
+        <w:shd w:val="clear" w:color="auto" w:fill="1E2125"/>
+        <w:tabs>
+          <w:tab w:val="left" w:pos="916"/>
+          <w:tab w:val="left" w:pos="1832"/>
+          <w:tab w:val="left" w:pos="2748"/>
+          <w:tab w:val="left" w:pos="3664"/>
+          <w:tab w:val="left" w:pos="4580"/>
+          <w:tab w:val="left" w:pos="5496"/>
+          <w:tab w:val="left" w:pos="6412"/>
+          <w:tab w:val="left" w:pos="7328"/>
+          <w:tab w:val="left" w:pos="8244"/>
+          <w:tab w:val="left" w:pos="9160"/>
+          <w:tab w:val="left" w:pos="10076"/>
+          <w:tab w:val="left" w:pos="10992"/>
+          <w:tab w:val="left" w:pos="11908"/>
+          <w:tab w:val="left" w:pos="12824"/>
+          <w:tab w:val="left" w:pos="13740"/>
+          <w:tab w:val="left" w:pos="14656"/>
+        </w:tabs>
+        <w:spacing w:after="0" w:line="240" w:lineRule="auto"/>
+        <w:rPr>
+          <w:rFonts w:ascii="Consolas" w:eastAsia="Times New Roman" w:hAnsi="Consolas" w:cs="Courier New"/>
+          <w:color w:val="FAFAFA"/>
+          <w:sz w:val="20"/>
+          <w:szCs w:val="20"/>
+          <w:lang w:val="en-US"/>
+        </w:rPr>
+      </w:pPr>
+      <w:r>
+        <w:rPr>
+          <w:rFonts w:ascii="Consolas" w:eastAsia="Times New Roman" w:hAnsi="Consolas" w:cs="Courier New"/>
+          <w:color w:val="FAFAFA"/>
+          <w:sz w:val="20"/>
+          <w:szCs w:val="20"/>
+          <w:lang w:val="en-US"/>
+        </w:rPr>
+        <w:t>php bin/console doctrine:migrations:migrate</w:t>
+      </w:r>
+    </w:p>
+    <w:p/>
+    <w:p>
+      <w:r>
+        <w:t xml:space="preserve">Génerer les entité en fonction du shema de donnée </w:t>
+      </w:r>
+    </w:p>
+    <w:p>
+      <w:pPr>
+        <w:shd w:val="clear" w:color="auto" w:fill="1E2125"/>
+        <w:tabs>
+          <w:tab w:val="left" w:pos="916"/>
+          <w:tab w:val="left" w:pos="1832"/>
+          <w:tab w:val="left" w:pos="2748"/>
+          <w:tab w:val="left" w:pos="3664"/>
+          <w:tab w:val="left" w:pos="4580"/>
+          <w:tab w:val="left" w:pos="5496"/>
+          <w:tab w:val="left" w:pos="6412"/>
+          <w:tab w:val="left" w:pos="7328"/>
+          <w:tab w:val="left" w:pos="8244"/>
+          <w:tab w:val="left" w:pos="9160"/>
+          <w:tab w:val="left" w:pos="10076"/>
+          <w:tab w:val="left" w:pos="10992"/>
+          <w:tab w:val="left" w:pos="11908"/>
+          <w:tab w:val="left" w:pos="12824"/>
+          <w:tab w:val="left" w:pos="13740"/>
+          <w:tab w:val="left" w:pos="14656"/>
+        </w:tabs>
+        <w:spacing w:after="0" w:line="240" w:lineRule="auto"/>
+        <w:rPr>
+          <w:rFonts w:ascii="Consolas" w:eastAsia="Times New Roman" w:hAnsi="Consolas" w:cs="Courier New"/>
+          <w:color w:val="FAFAFA"/>
+          <w:sz w:val="20"/>
+          <w:szCs w:val="20"/>
+          <w:lang w:val="en-US"/>
+        </w:rPr>
+      </w:pPr>
+      <w:r>
+        <w:rPr>
+          <w:rFonts w:ascii="Consolas" w:eastAsia="Times New Roman" w:hAnsi="Consolas" w:cs="Courier New"/>
+          <w:color w:val="FAFAFA"/>
+          <w:sz w:val="20"/>
+          <w:szCs w:val="20"/>
+          <w:lang w:val="en-US"/>
+        </w:rPr>
         <w:t xml:space="preserve">php bin/console doctrine:mapping:import </w:t>
       </w:r>
       <w:r>
@@ -304,6 +246,644 @@
           <w:lang w:val="en-US"/>
         </w:rPr>
         <w:t>src/Entity</w:t>
+      </w:r>
+    </w:p>
+    <w:p/>
+    <w:p>
+      <w:r>
+        <w:t>Génerer les getter setter</w:t>
+      </w:r>
+    </w:p>
+    <w:p>
+      <w:pPr>
+        <w:shd w:val="clear" w:color="auto" w:fill="1E2125"/>
+        <w:tabs>
+          <w:tab w:val="left" w:pos="916"/>
+          <w:tab w:val="left" w:pos="1832"/>
+          <w:tab w:val="left" w:pos="2748"/>
+          <w:tab w:val="left" w:pos="3664"/>
+          <w:tab w:val="left" w:pos="4580"/>
+          <w:tab w:val="left" w:pos="5496"/>
+          <w:tab w:val="left" w:pos="6412"/>
+          <w:tab w:val="left" w:pos="7328"/>
+          <w:tab w:val="left" w:pos="8244"/>
+          <w:tab w:val="left" w:pos="9160"/>
+          <w:tab w:val="left" w:pos="10076"/>
+          <w:tab w:val="left" w:pos="10992"/>
+          <w:tab w:val="left" w:pos="11908"/>
+          <w:tab w:val="left" w:pos="12824"/>
+          <w:tab w:val="left" w:pos="13740"/>
+          <w:tab w:val="left" w:pos="14656"/>
+        </w:tabs>
+        <w:spacing w:after="0" w:line="240" w:lineRule="auto"/>
+        <w:rPr>
+          <w:rFonts w:ascii="Consolas" w:eastAsia="Times New Roman" w:hAnsi="Consolas" w:cs="Courier New"/>
+          <w:color w:val="FAFAFA"/>
+          <w:sz w:val="20"/>
+          <w:szCs w:val="20"/>
+          <w:lang w:val="en-US"/>
+        </w:rPr>
+      </w:pPr>
+      <w:r>
+        <w:rPr>
+          <w:rFonts w:ascii="Consolas" w:eastAsia="Times New Roman" w:hAnsi="Consolas" w:cs="Courier New"/>
+          <w:color w:val="FAFAFA"/>
+          <w:sz w:val="20"/>
+          <w:szCs w:val="20"/>
+          <w:lang w:val="en-US"/>
+        </w:rPr>
+        <w:t>php bin/console make:entity --regenerate App</w:t>
+      </w:r>
+    </w:p>
+    <w:p/>
+    <w:p>
+      <w:r>
+        <w:t>Crlation de l’interface CRUD et des template</w:t>
+      </w:r>
+    </w:p>
+    <w:p>
+      <w:pPr>
+        <w:shd w:val="clear" w:color="auto" w:fill="1E2125"/>
+        <w:tabs>
+          <w:tab w:val="left" w:pos="916"/>
+          <w:tab w:val="left" w:pos="1832"/>
+          <w:tab w:val="left" w:pos="2748"/>
+          <w:tab w:val="left" w:pos="3664"/>
+          <w:tab w:val="left" w:pos="4580"/>
+          <w:tab w:val="left" w:pos="5496"/>
+          <w:tab w:val="left" w:pos="6412"/>
+          <w:tab w:val="left" w:pos="7328"/>
+          <w:tab w:val="left" w:pos="8244"/>
+          <w:tab w:val="left" w:pos="9160"/>
+          <w:tab w:val="left" w:pos="10076"/>
+          <w:tab w:val="left" w:pos="10992"/>
+          <w:tab w:val="left" w:pos="11908"/>
+          <w:tab w:val="left" w:pos="12824"/>
+          <w:tab w:val="left" w:pos="13740"/>
+          <w:tab w:val="left" w:pos="14656"/>
+        </w:tabs>
+        <w:spacing w:after="0" w:line="240" w:lineRule="auto"/>
+        <w:rPr>
+          <w:rFonts w:ascii="Consolas" w:eastAsia="Times New Roman" w:hAnsi="Consolas" w:cs="Courier New"/>
+          <w:color w:val="FAFAFA"/>
+          <w:sz w:val="20"/>
+          <w:szCs w:val="20"/>
+          <w:lang w:val="en-US"/>
+        </w:rPr>
+      </w:pPr>
+      <w:r>
+        <w:rPr>
+          <w:rFonts w:ascii="Consolas" w:eastAsia="Times New Roman" w:hAnsi="Consolas" w:cs="Courier New"/>
+          <w:color w:val="FAFAFA"/>
+          <w:sz w:val="20"/>
+          <w:szCs w:val="20"/>
+          <w:lang w:val="en-US"/>
+        </w:rPr>
+        <w:t xml:space="preserve">bin/console make:crud </w:t>
+      </w:r>
+      <w:r>
+        <w:rPr>
+          <w:rFonts w:ascii="Consolas" w:eastAsia="Times New Roman" w:hAnsi="Consolas" w:cs="Courier New"/>
+          <w:color w:val="FAFAFA"/>
+          <w:sz w:val="20"/>
+          <w:szCs w:val="20"/>
+          <w:lang w:val="en-US"/>
+        </w:rPr>
+        <w:t>UnemploymentFund</w:t>
+      </w:r>
+    </w:p>
+    <w:p/>
+    <w:p>
+      <w:r>
+        <w:t>Comamnde essentiel depuis un terminal CMD ou GIT basch</w:t>
+      </w:r>
+    </w:p>
+    <w:p>
+      <w:r>
+        <w:t>Installer serveur de prosuction (apache local)</w:t>
+      </w:r>
+    </w:p>
+    <w:p>
+      <w:pPr>
+        <w:shd w:val="clear" w:color="auto" w:fill="1E2125"/>
+        <w:tabs>
+          <w:tab w:val="left" w:pos="916"/>
+          <w:tab w:val="left" w:pos="1832"/>
+          <w:tab w:val="left" w:pos="2748"/>
+          <w:tab w:val="left" w:pos="3664"/>
+          <w:tab w:val="left" w:pos="4580"/>
+          <w:tab w:val="left" w:pos="5496"/>
+          <w:tab w:val="left" w:pos="6412"/>
+          <w:tab w:val="left" w:pos="7328"/>
+          <w:tab w:val="left" w:pos="8244"/>
+          <w:tab w:val="left" w:pos="9160"/>
+          <w:tab w:val="left" w:pos="10076"/>
+          <w:tab w:val="left" w:pos="10992"/>
+          <w:tab w:val="left" w:pos="11908"/>
+          <w:tab w:val="left" w:pos="12824"/>
+          <w:tab w:val="left" w:pos="13740"/>
+          <w:tab w:val="left" w:pos="14656"/>
+        </w:tabs>
+        <w:spacing w:after="0" w:line="240" w:lineRule="auto"/>
+        <w:rPr>
+          <w:rFonts w:ascii="Consolas" w:eastAsia="Times New Roman" w:hAnsi="Consolas" w:cs="Courier New"/>
+          <w:color w:val="FAFAFA"/>
+          <w:sz w:val="20"/>
+          <w:szCs w:val="20"/>
+          <w:lang w:val="en-US"/>
+        </w:rPr>
+      </w:pPr>
+      <w:r>
+        <w:rPr>
+          <w:rFonts w:ascii="Consolas" w:eastAsia="Times New Roman" w:hAnsi="Consolas" w:cs="Courier New"/>
+          <w:color w:val="FAFAFA"/>
+          <w:sz w:val="20"/>
+          <w:szCs w:val="20"/>
+          <w:lang w:val="en-US"/>
+        </w:rPr>
+        <w:t>composer require symfony/apache-pack</w:t>
+      </w:r>
+    </w:p>
+    <w:p/>
+    <w:p>
+      <w:r>
+        <w:t>Créer un projet Symfony</w:t>
+      </w:r>
+    </w:p>
+    <w:p>
+      <w:pPr>
+        <w:pStyle w:val="HTMLPreformatted"/>
+        <w:shd w:val="clear" w:color="auto" w:fill="1E2125"/>
+        <w:rPr>
+          <w:rFonts w:ascii="Consolas" w:hAnsi="Consolas"/>
+          <w:color w:val="FAFAFA"/>
+        </w:rPr>
+      </w:pPr>
+      <w:r>
+        <w:rPr>
+          <w:rFonts w:ascii="Consolas" w:hAnsi="Consolas"/>
+          <w:color w:val="FAFAFA"/>
+        </w:rPr>
+        <w:t>composer create-project symfony/website-skeleton my-project</w:t>
+      </w:r>
+    </w:p>
+    <w:p/>
+    <w:p>
+      <w:r>
+        <w:t>Démarer le serveur de dévelopement</w:t>
+      </w:r>
+    </w:p>
+    <w:p>
+      <w:pPr>
+        <w:rPr>
+          <w:rFonts w:ascii="Lucida Console" w:hAnsi="Lucida Console" w:cs="Lucida Console"/>
+          <w:sz w:val="18"/>
+          <w:szCs w:val="18"/>
+          <w:lang w:val="en-US"/>
+        </w:rPr>
+      </w:pPr>
+      <w:r>
+        <w:rPr>
+          <w:rFonts w:ascii="Lucida Console" w:hAnsi="Lucida Console" w:cs="Lucida Console"/>
+          <w:sz w:val="18"/>
+          <w:szCs w:val="18"/>
+          <w:lang w:val="en-US"/>
+        </w:rPr>
+        <w:t>php -S 127.0.0.1:8000 -t public</w:t>
+      </w:r>
+    </w:p>
+    <w:p>
+      <w:pPr>
+        <w:rPr>
+          <w:rFonts w:ascii="Lucida Console" w:hAnsi="Lucida Console" w:cs="Lucida Console"/>
+          <w:sz w:val="18"/>
+          <w:szCs w:val="18"/>
+          <w:lang w:val="en-US"/>
+        </w:rPr>
+      </w:pPr>
+      <w:r>
+        <w:rPr>
+          <w:rFonts w:ascii="Lucida Console" w:hAnsi="Lucida Console" w:cs="Lucida Console"/>
+          <w:sz w:val="18"/>
+          <w:szCs w:val="18"/>
+          <w:lang w:val="en-US"/>
+        </w:rPr>
+        <w:t>ou encore</w:t>
+      </w:r>
+    </w:p>
+    <w:p>
+      <w:pPr>
+        <w:pStyle w:val="HTMLPreformatted"/>
+        <w:shd w:val="clear" w:color="auto" w:fill="1E2125"/>
+        <w:rPr>
+          <w:rFonts w:ascii="Consolas" w:hAnsi="Consolas"/>
+          <w:color w:val="FAFAFA"/>
+        </w:rPr>
+      </w:pPr>
+      <w:r>
+        <w:rPr>
+          <w:rFonts w:ascii="Consolas" w:hAnsi="Consolas"/>
+          <w:color w:val="FAFAFA"/>
+        </w:rPr>
+        <w:t>php bin/console server:run</w:t>
+      </w:r>
+    </w:p>
+    <w:p/>
+    <w:p>
+      <w:r>
+        <w:lastRenderedPageBreak/>
+        <w:t>Permet de connecter son projet a github ( branch Master)</w:t>
+      </w:r>
+    </w:p>
+    <w:p>
+      <w:r>
+        <w:t xml:space="preserve">Se déplacer dans le projet local (symfony / Laravel) </w:t>
+      </w:r>
+    </w:p>
+    <w:p>
+      <w:pPr>
+        <w:rPr>
+          <w:rFonts w:ascii="Lucida Console" w:hAnsi="Lucida Console" w:cs="Lucida Console"/>
+          <w:color w:val="BFBF00"/>
+          <w:sz w:val="18"/>
+          <w:szCs w:val="18"/>
+          <w:lang w:val="en-US"/>
+        </w:rPr>
+      </w:pPr>
+      <w:r>
+        <w:t xml:space="preserve">Cd </w:t>
+      </w:r>
+      <w:r>
+        <w:rPr>
+          <w:rFonts w:ascii="Lucida Console" w:hAnsi="Lucida Console" w:cs="Lucida Console"/>
+          <w:color w:val="BFBF00"/>
+          <w:sz w:val="18"/>
+          <w:szCs w:val="18"/>
+          <w:lang w:val="en-US"/>
+        </w:rPr>
+        <w:t>/c/wamp64/www/people_php_classic</w:t>
+      </w:r>
+    </w:p>
+    <w:p>
+      <w:pPr>
+        <w:rPr>
+          <w:rFonts w:ascii="Lucida Console" w:hAnsi="Lucida Console" w:cs="Lucida Console"/>
+          <w:sz w:val="18"/>
+          <w:szCs w:val="18"/>
+          <w:lang w:val="en-US"/>
+        </w:rPr>
+      </w:pPr>
+      <w:r>
+        <w:rPr>
+          <w:rFonts w:ascii="Lucida Console" w:hAnsi="Lucida Console" w:cs="Lucida Console"/>
+          <w:sz w:val="18"/>
+          <w:szCs w:val="18"/>
+          <w:lang w:val="en-US"/>
+        </w:rPr>
+        <w:t>git init</w:t>
+      </w:r>
+    </w:p>
+    <w:p>
+      <w:pPr>
+        <w:autoSpaceDE w:val="0"/>
+        <w:autoSpaceDN w:val="0"/>
+        <w:adjustRightInd w:val="0"/>
+        <w:spacing w:after="0" w:line="240" w:lineRule="auto"/>
+        <w:rPr>
+          <w:rFonts w:ascii="Lucida Console" w:hAnsi="Lucida Console" w:cs="Lucida Console"/>
+          <w:sz w:val="18"/>
+          <w:szCs w:val="18"/>
+          <w:lang w:val="en-US"/>
+        </w:rPr>
+      </w:pPr>
+      <w:r>
+        <w:rPr>
+          <w:rFonts w:ascii="Lucida Console" w:hAnsi="Lucida Console" w:cs="Lucida Console"/>
+          <w:sz w:val="18"/>
+          <w:szCs w:val="18"/>
+          <w:lang w:val="en-US"/>
+        </w:rPr>
+        <w:t>git remote add origin http://l4tvd-srv-nas2.lab4tech.lan:30000/PHP_DEV_TEAM/people_php_classic.git</w:t>
+      </w:r>
+    </w:p>
+    <w:p/>
+    <w:p>
+      <w:r>
+        <w:t>Supprimer un remote repository</w:t>
+      </w:r>
+    </w:p>
+    <w:p>
+      <w:pPr>
+        <w:pStyle w:val="HTMLPreformatted"/>
+        <w:shd w:val="clear" w:color="auto" w:fill="EFF0F1"/>
+        <w:textAlignment w:val="baseline"/>
+        <w:rPr>
+          <w:rFonts w:ascii="Consolas" w:hAnsi="Consolas"/>
+          <w:color w:val="242729"/>
+        </w:rPr>
+      </w:pPr>
+      <w:r>
+        <w:rPr>
+          <w:rStyle w:val="HTMLCode"/>
+          <w:rFonts w:ascii="Consolas" w:hAnsi="Consolas"/>
+          <w:color w:val="242729"/>
+          <w:bdr w:val="none" w:sz="0" w:space="0" w:color="auto" w:frame="1"/>
+          <w:shd w:val="clear" w:color="auto" w:fill="EFF0F1"/>
+        </w:rPr>
+        <w:t>git remote rm origin</w:t>
+      </w:r>
+    </w:p>
+    <w:p/>
+    <w:p>
+      <w:r>
+        <w:t xml:space="preserve">Permet de </w:t>
+      </w:r>
+      <w:r>
+        <w:t>génere</w:t>
+      </w:r>
+      <w:r>
+        <w:t xml:space="preserve"> les entité en fonction du shcéma donné</w:t>
+      </w:r>
+    </w:p>
+    <w:p>
+      <w:pPr>
+        <w:shd w:val="clear" w:color="auto" w:fill="1E2125"/>
+        <w:tabs>
+          <w:tab w:val="left" w:pos="916"/>
+          <w:tab w:val="left" w:pos="1832"/>
+          <w:tab w:val="left" w:pos="2748"/>
+          <w:tab w:val="left" w:pos="3664"/>
+          <w:tab w:val="left" w:pos="4580"/>
+          <w:tab w:val="left" w:pos="5496"/>
+          <w:tab w:val="left" w:pos="6412"/>
+          <w:tab w:val="left" w:pos="7328"/>
+          <w:tab w:val="left" w:pos="8244"/>
+          <w:tab w:val="left" w:pos="9160"/>
+          <w:tab w:val="left" w:pos="10076"/>
+          <w:tab w:val="left" w:pos="10992"/>
+          <w:tab w:val="left" w:pos="11908"/>
+          <w:tab w:val="left" w:pos="12824"/>
+          <w:tab w:val="left" w:pos="13740"/>
+          <w:tab w:val="left" w:pos="14656"/>
+        </w:tabs>
+        <w:spacing w:after="0" w:line="240" w:lineRule="auto"/>
+        <w:rPr>
+          <w:rFonts w:ascii="Consolas" w:eastAsia="Times New Roman" w:hAnsi="Consolas" w:cs="Courier New"/>
+          <w:color w:val="FAFAFA"/>
+          <w:sz w:val="20"/>
+          <w:szCs w:val="20"/>
+          <w:lang w:val="en-US"/>
+        </w:rPr>
+      </w:pPr>
+      <w:r>
+        <w:rPr>
+          <w:rFonts w:ascii="Consolas" w:eastAsia="Times New Roman" w:hAnsi="Consolas" w:cs="Courier New"/>
+          <w:color w:val="FAFAFA"/>
+          <w:sz w:val="20"/>
+          <w:szCs w:val="20"/>
+          <w:lang w:val="en-US"/>
+        </w:rPr>
+        <w:t xml:space="preserve">php bin/console doctrine:mapping:import </w:t>
+      </w:r>
+      <w:r>
+        <w:rPr>
+          <w:rFonts w:ascii="Consolas" w:eastAsia="Times New Roman" w:hAnsi="Consolas" w:cs="Courier New"/>
+          <w:color w:val="56DB3A"/>
+          <w:sz w:val="20"/>
+          <w:szCs w:val="20"/>
+          <w:bdr w:val="none" w:sz="0" w:space="0" w:color="auto" w:frame="1"/>
+          <w:lang w:val="en-US"/>
+        </w:rPr>
+        <w:t>'App\Entity'</w:t>
+      </w:r>
+      <w:r>
+        <w:rPr>
+          <w:rFonts w:ascii="Consolas" w:eastAsia="Times New Roman" w:hAnsi="Consolas" w:cs="Courier New"/>
+          <w:color w:val="FAFAFA"/>
+          <w:sz w:val="20"/>
+          <w:szCs w:val="20"/>
+          <w:lang w:val="en-US"/>
+        </w:rPr>
+        <w:t xml:space="preserve"> annotation --path</w:t>
+      </w:r>
+      <w:r>
+        <w:rPr>
+          <w:rFonts w:ascii="Consolas" w:eastAsia="Times New Roman" w:hAnsi="Consolas" w:cs="Courier New"/>
+          <w:color w:val="FFFFFF"/>
+          <w:sz w:val="20"/>
+          <w:szCs w:val="20"/>
+          <w:bdr w:val="none" w:sz="0" w:space="0" w:color="auto" w:frame="1"/>
+          <w:lang w:val="en-US"/>
+        </w:rPr>
+        <w:t>=</w:t>
+      </w:r>
+      <w:r>
+        <w:rPr>
+          <w:rFonts w:ascii="Consolas" w:eastAsia="Times New Roman" w:hAnsi="Consolas" w:cs="Courier New"/>
+          <w:color w:val="FAFAFA"/>
+          <w:sz w:val="20"/>
+          <w:szCs w:val="20"/>
+          <w:lang w:val="en-US"/>
+        </w:rPr>
+        <w:t>src/Entity</w:t>
+      </w:r>
+    </w:p>
+    <w:p/>
+    <w:p>
+      <w:r>
+        <w:t>Installation de yarn (node js Yarn )</w:t>
+      </w:r>
+    </w:p>
+    <w:p>
+      <w:pPr>
+        <w:shd w:val="clear" w:color="auto" w:fill="1E2125"/>
+        <w:tabs>
+          <w:tab w:val="left" w:pos="916"/>
+          <w:tab w:val="left" w:pos="1832"/>
+          <w:tab w:val="left" w:pos="2748"/>
+          <w:tab w:val="left" w:pos="3664"/>
+          <w:tab w:val="left" w:pos="4580"/>
+          <w:tab w:val="left" w:pos="5496"/>
+          <w:tab w:val="left" w:pos="6412"/>
+          <w:tab w:val="left" w:pos="7328"/>
+          <w:tab w:val="left" w:pos="8244"/>
+          <w:tab w:val="left" w:pos="9160"/>
+          <w:tab w:val="left" w:pos="10076"/>
+          <w:tab w:val="left" w:pos="10992"/>
+          <w:tab w:val="left" w:pos="11908"/>
+          <w:tab w:val="left" w:pos="12824"/>
+          <w:tab w:val="left" w:pos="13740"/>
+          <w:tab w:val="left" w:pos="14656"/>
+        </w:tabs>
+        <w:spacing w:after="0" w:line="240" w:lineRule="auto"/>
+        <w:rPr>
+          <w:rFonts w:ascii="Consolas" w:eastAsia="Times New Roman" w:hAnsi="Consolas" w:cs="Courier New"/>
+          <w:color w:val="FAFAFA"/>
+          <w:sz w:val="20"/>
+          <w:szCs w:val="20"/>
+          <w:lang w:val="en-US"/>
+        </w:rPr>
+      </w:pPr>
+      <w:r>
+        <w:rPr>
+          <w:rFonts w:ascii="Consolas" w:eastAsia="Times New Roman" w:hAnsi="Consolas" w:cs="Courier New"/>
+          <w:color w:val="FAFAFA"/>
+          <w:sz w:val="20"/>
+          <w:szCs w:val="20"/>
+          <w:lang w:val="en-US"/>
+        </w:rPr>
+        <w:t>yarn install</w:t>
+      </w:r>
+    </w:p>
+    <w:p/>
+    <w:p>
+      <w:r>
+        <w:t>Compiler les dépendance javasxript (libraire jquery)</w:t>
+      </w:r>
+    </w:p>
+    <w:p>
+      <w:pPr>
+        <w:shd w:val="clear" w:color="auto" w:fill="1E2125"/>
+        <w:tabs>
+          <w:tab w:val="left" w:pos="916"/>
+          <w:tab w:val="left" w:pos="1832"/>
+          <w:tab w:val="left" w:pos="2748"/>
+          <w:tab w:val="left" w:pos="3664"/>
+          <w:tab w:val="left" w:pos="4580"/>
+          <w:tab w:val="left" w:pos="5496"/>
+          <w:tab w:val="left" w:pos="6412"/>
+          <w:tab w:val="left" w:pos="7328"/>
+          <w:tab w:val="left" w:pos="8244"/>
+          <w:tab w:val="left" w:pos="9160"/>
+          <w:tab w:val="left" w:pos="10076"/>
+          <w:tab w:val="left" w:pos="10992"/>
+          <w:tab w:val="left" w:pos="11908"/>
+          <w:tab w:val="left" w:pos="12824"/>
+          <w:tab w:val="left" w:pos="13740"/>
+          <w:tab w:val="left" w:pos="14656"/>
+        </w:tabs>
+        <w:spacing w:after="0" w:line="240" w:lineRule="auto"/>
+        <w:rPr>
+          <w:rFonts w:ascii="Consolas" w:eastAsia="Times New Roman" w:hAnsi="Consolas" w:cs="Courier New"/>
+          <w:color w:val="FAFAFA"/>
+          <w:sz w:val="20"/>
+          <w:szCs w:val="20"/>
+          <w:lang w:val="en-US"/>
+        </w:rPr>
+      </w:pPr>
+      <w:r>
+        <w:rPr>
+          <w:rFonts w:ascii="Consolas" w:eastAsia="Times New Roman" w:hAnsi="Consolas" w:cs="Courier New"/>
+          <w:color w:val="FAFAFA"/>
+          <w:sz w:val="20"/>
+          <w:szCs w:val="20"/>
+          <w:lang w:val="en-US"/>
+        </w:rPr>
+        <w:t>yarn encore dev</w:t>
+      </w:r>
+    </w:p>
+    <w:p/>
+    <w:p>
+      <w:r>
+        <w:t>ajouter Jquerry</w:t>
+      </w:r>
+    </w:p>
+    <w:p>
+      <w:r>
+        <w:t>yarn add jquery</w:t>
+      </w:r>
+    </w:p>
+    <w:p>
+      <w:r>
+        <w:t xml:space="preserve">Recompiler les changement </w:t>
+      </w:r>
+    </w:p>
+    <w:p>
+      <w:pPr>
+        <w:shd w:val="clear" w:color="auto" w:fill="1E2125"/>
+        <w:tabs>
+          <w:tab w:val="left" w:pos="916"/>
+          <w:tab w:val="left" w:pos="1832"/>
+          <w:tab w:val="left" w:pos="2748"/>
+          <w:tab w:val="left" w:pos="3664"/>
+          <w:tab w:val="left" w:pos="4580"/>
+          <w:tab w:val="left" w:pos="5496"/>
+          <w:tab w:val="left" w:pos="6412"/>
+          <w:tab w:val="left" w:pos="7328"/>
+          <w:tab w:val="left" w:pos="8244"/>
+          <w:tab w:val="left" w:pos="9160"/>
+          <w:tab w:val="left" w:pos="10076"/>
+          <w:tab w:val="left" w:pos="10992"/>
+          <w:tab w:val="left" w:pos="11908"/>
+          <w:tab w:val="left" w:pos="12824"/>
+          <w:tab w:val="left" w:pos="13740"/>
+          <w:tab w:val="left" w:pos="14656"/>
+        </w:tabs>
+        <w:spacing w:after="0" w:line="240" w:lineRule="auto"/>
+        <w:rPr>
+          <w:rFonts w:ascii="Consolas" w:eastAsia="Times New Roman" w:hAnsi="Consolas" w:cs="Courier New"/>
+          <w:color w:val="FAFAFA"/>
+          <w:sz w:val="20"/>
+          <w:szCs w:val="20"/>
+          <w:lang w:val="en-US"/>
+        </w:rPr>
+      </w:pPr>
+      <w:r>
+        <w:rPr>
+          <w:rFonts w:ascii="Consolas" w:eastAsia="Times New Roman" w:hAnsi="Consolas" w:cs="Courier New"/>
+          <w:color w:val="FAFAFA"/>
+          <w:sz w:val="20"/>
+          <w:szCs w:val="20"/>
+          <w:lang w:val="en-US"/>
+        </w:rPr>
+        <w:t>yarn encore dev --watch</w:t>
+      </w:r>
+    </w:p>
+    <w:p/>
+    <w:p>
+      <w:r>
+        <w:t>Lister les routes (chemin URL pointant sur le controller )</w:t>
+      </w:r>
+    </w:p>
+    <w:p>
+      <w:pPr>
+        <w:shd w:val="clear" w:color="auto" w:fill="1E2125"/>
+        <w:tabs>
+          <w:tab w:val="left" w:pos="916"/>
+          <w:tab w:val="left" w:pos="1832"/>
+          <w:tab w:val="left" w:pos="2748"/>
+          <w:tab w:val="left" w:pos="3664"/>
+          <w:tab w:val="left" w:pos="4580"/>
+          <w:tab w:val="left" w:pos="5496"/>
+          <w:tab w:val="left" w:pos="6412"/>
+          <w:tab w:val="left" w:pos="7328"/>
+          <w:tab w:val="left" w:pos="8244"/>
+          <w:tab w:val="left" w:pos="9160"/>
+          <w:tab w:val="left" w:pos="10076"/>
+          <w:tab w:val="left" w:pos="10992"/>
+          <w:tab w:val="left" w:pos="11908"/>
+          <w:tab w:val="left" w:pos="12824"/>
+          <w:tab w:val="left" w:pos="13740"/>
+          <w:tab w:val="left" w:pos="14656"/>
+        </w:tabs>
+        <w:spacing w:after="0" w:line="240" w:lineRule="auto"/>
+        <w:rPr>
+          <w:rFonts w:ascii="Consolas" w:eastAsia="Times New Roman" w:hAnsi="Consolas" w:cs="Courier New"/>
+          <w:color w:val="FAFAFA"/>
+          <w:sz w:val="20"/>
+          <w:szCs w:val="20"/>
+          <w:lang w:val="en-US"/>
+        </w:rPr>
+      </w:pPr>
+      <w:r>
+        <w:rPr>
+          <w:rFonts w:ascii="Consolas" w:eastAsia="Times New Roman" w:hAnsi="Consolas" w:cs="Courier New"/>
+          <w:color w:val="FAFAFA"/>
+          <w:sz w:val="20"/>
+          <w:szCs w:val="20"/>
+          <w:lang w:val="en-US"/>
+        </w:rPr>
+        <w:t>php bin/console debug:router</w:t>
       </w:r>
     </w:p>
     <w:p/>
@@ -327,7 +907,66 @@
         </w:r>
       </w:hyperlink>
     </w:p>
-    <w:p/>
+    <w:p>
+      <w:r>
+        <w:t>npm deppendency to install</w:t>
+      </w:r>
+    </w:p>
+    <w:p>
+      <w:r>
+        <w:t>for bootstrap</w:t>
+      </w:r>
+    </w:p>
+    <w:p>
+      <w:pPr>
+        <w:rPr>
+          <w:rFonts w:ascii="Lucida Console" w:hAnsi="Lucida Console" w:cs="Lucida Console"/>
+          <w:sz w:val="18"/>
+          <w:szCs w:val="18"/>
+          <w:lang w:val="en-US"/>
+        </w:rPr>
+      </w:pPr>
+      <w:r>
+        <w:rPr>
+          <w:rFonts w:ascii="Lucida Console" w:hAnsi="Lucida Console" w:cs="Lucida Console"/>
+          <w:sz w:val="18"/>
+          <w:szCs w:val="18"/>
+          <w:lang w:val="en-US"/>
+        </w:rPr>
+        <w:t>npm install --save popper.js</w:t>
+      </w:r>
+    </w:p>
+    <w:p>
+      <w:r>
+        <w:lastRenderedPageBreak/>
+        <w:t>Comportement et logique GIT</w:t>
+      </w:r>
+    </w:p>
+    <w:p>
+      <w:r>
+        <w:t xml:space="preserve">Commit </w:t>
+      </w:r>
+    </w:p>
+    <w:p>
+      <w:r>
+        <w:t>Push</w:t>
+      </w:r>
+    </w:p>
+    <w:p>
+      <w:r>
+        <w:t>Pull</w:t>
+      </w:r>
+    </w:p>
+    <w:p>
+      <w:r>
+        <w:t>Logique</w:t>
+      </w:r>
+    </w:p>
+    <w:p>
+      <w:r>
+        <w:t>Cloner un project GIT</w:t>
+      </w:r>
+    </w:p>
     <w:sectPr>
       <w:pgSz w:w="12240" w:h="15840"/>
       <w:pgMar w:top="1440" w:right="1440" w:bottom="1440" w:left="1440" w:header="720" w:footer="720" w:gutter="0"/>

</xml_diff>

<commit_message>
Ajout d'un lien dans le headear pour la visualisation de MMT
</commit_message>
<xml_diff>
--- a/documentation/documentation.docx
+++ b/documentation/documentation.docx
@@ -192,7 +192,6 @@
           <w:lang w:val="en-US"/>
         </w:rPr>
       </w:pPr>
-      <w:bookmarkStart w:id="0" w:name="_GoBack"/>
       <w:r>
         <w:rPr>
           <w:rFonts w:ascii="Consolas" w:eastAsia="Times New Roman" w:hAnsi="Consolas" w:cs="Courier New"/>
@@ -204,7 +203,6 @@
         <w:t>php bin/console doctrine:migrations:migrate</w:t>
       </w:r>
     </w:p>
-    <w:bookmarkEnd w:id="0"/>
     <w:p/>
     <w:p>
       <w:r>
@@ -961,6 +959,75 @@
     <w:p>
       <w:r>
         <w:lastRenderedPageBreak/>
+        <w:t>Créer un controller CRUD d’une entité exisatante pour une interaface formulaire</w:t>
+      </w:r>
+    </w:p>
+    <w:p>
+      <w:pPr>
+        <w:shd w:val="clear" w:color="auto" w:fill="1E2125"/>
+        <w:tabs>
+          <w:tab w:val="left" w:pos="916"/>
+          <w:tab w:val="left" w:pos="1832"/>
+          <w:tab w:val="left" w:pos="2748"/>
+          <w:tab w:val="left" w:pos="3664"/>
+          <w:tab w:val="left" w:pos="4580"/>
+          <w:tab w:val="left" w:pos="5496"/>
+          <w:tab w:val="left" w:pos="6412"/>
+          <w:tab w:val="left" w:pos="7328"/>
+          <w:tab w:val="left" w:pos="8244"/>
+          <w:tab w:val="left" w:pos="9160"/>
+          <w:tab w:val="left" w:pos="10076"/>
+          <w:tab w:val="left" w:pos="10992"/>
+          <w:tab w:val="left" w:pos="11908"/>
+          <w:tab w:val="left" w:pos="12824"/>
+          <w:tab w:val="left" w:pos="13740"/>
+          <w:tab w:val="left" w:pos="14656"/>
+        </w:tabs>
+        <w:spacing w:after="0" w:line="240" w:lineRule="auto"/>
+        <w:rPr>
+          <w:rFonts w:ascii="Consolas" w:eastAsia="Times New Roman" w:hAnsi="Consolas" w:cs="Courier New"/>
+          <w:color w:val="FAFAFA"/>
+          <w:sz w:val="20"/>
+          <w:szCs w:val="20"/>
+        </w:rPr>
+      </w:pPr>
+      <w:r>
+        <w:rPr>
+          <w:rFonts w:ascii="Consolas" w:eastAsia="Times New Roman" w:hAnsi="Consolas" w:cs="Courier New"/>
+          <w:color w:val="FAFAFA"/>
+          <w:sz w:val="20"/>
+          <w:szCs w:val="20"/>
+          <w:lang w:val="en-US"/>
+        </w:rPr>
+        <w:t xml:space="preserve">php </w:t>
+      </w:r>
+      <w:r>
+        <w:rPr>
+          <w:rFonts w:ascii="Consolas" w:eastAsia="Times New Roman" w:hAnsi="Consolas" w:cs="Courier New"/>
+          <w:color w:val="FAFAFA"/>
+          <w:sz w:val="20"/>
+          <w:szCs w:val="20"/>
+          <w:lang w:val="en-US"/>
+        </w:rPr>
+        <w:t>bin/consol</w:t>
+      </w:r>
+      <w:r>
+        <w:rPr>
+          <w:rFonts w:ascii="Consolas" w:eastAsia="Times New Roman" w:hAnsi="Consolas" w:cs="Courier New"/>
+          <w:color w:val="FAFAFA"/>
+          <w:sz w:val="20"/>
+          <w:szCs w:val="20"/>
+          <w:lang w:val="en-US"/>
+        </w:rPr>
+        <w:t>e make:crud UnemploymentFund</w:t>
+      </w:r>
+      <w:bookmarkStart w:id="0" w:name="_GoBack"/>
+      <w:bookmarkEnd w:id="0"/>
+    </w:p>
+    <w:p/>
+    <w:p/>
+    <w:p>
+      <w:r>
         <w:t>for bootstrap</w:t>
       </w:r>
     </w:p>
@@ -1010,7 +1077,7 @@
     </w:p>
     <w:p>
       <w:r>
-        <w:t>Cloner un project GIT</w:t>
+        <w:t>Initialiser GIT /cloner un repository GIT</w:t>
       </w:r>
     </w:p>
     <w:sectPr>

</xml_diff>